<commit_message>
FINAL DELIVERY: Polished documentation and presentation with combined theory/implementation focus
</commit_message>
<xml_diff>
--- a/Sort-a-bot_Documentation.docx
+++ b/Sort-a-bot_Documentation.docx
@@ -9,20 +9,14 @@
       <w:r>
         <w:rPr>
           <w:b/>
-          <w:sz w:val="52"/>
+          <w:color w:val="000000"/>
+          <w:sz w:val="96"/>
         </w:rPr>
         <w:br/>
         <w:br/>
         <w:br/>
-        <w:t>ARI3215: Robotics Assignment</w:t>
+        <w:t>Sort-a-bot</w:t>
         <w:br/>
-      </w:r>
-      <w:r>
-        <w:rPr>
-          <w:b/>
-          <w:sz w:val="40"/>
-        </w:rPr>
-        <w:t>Sort-a-bot: Theoretical Foundations of Autonomous Navigation</w:t>
         <w:br/>
         <w:br/>
       </w:r>
@@ -33,37 +27,33 @@
       </w:pPr>
       <w:r>
         <w:rPr>
-          <w:sz w:val="28"/>
-        </w:rPr>
-        <w:t>Final Technical Report</w:t>
-        <w:br/>
-        <w:br/>
-      </w:r>
-      <w:r>
-        <w:rPr>
           <w:b/>
-          <w:sz w:val="28"/>
+          <w:color w:val="000000"/>
+          <w:sz w:val="32"/>
         </w:rPr>
         <w:t>Team Members:</w:t>
         <w:br/>
       </w:r>
       <w:r>
         <w:rPr>
-          <w:sz w:val="24"/>
+          <w:color w:val="000000"/>
+          <w:sz w:val="28"/>
         </w:rPr>
         <w:t>Ellyn Rose Debrincat</w:t>
         <w:br/>
       </w:r>
       <w:r>
         <w:rPr>
-          <w:sz w:val="24"/>
+          <w:color w:val="000000"/>
+          <w:sz w:val="28"/>
         </w:rPr>
         <w:t>Joachim Grech</w:t>
         <w:br/>
       </w:r>
       <w:r>
         <w:rPr>
-          <w:sz w:val="24"/>
+          <w:color w:val="000000"/>
+          <w:sz w:val="28"/>
         </w:rPr>
         <w:t>Benjamin Zammit</w:t>
         <w:br/>
@@ -72,18 +62,17 @@
         <w:br/>
         <w:br/>
         <w:br/>
-        <w:t>---</w:t>
         <w:br/>
       </w:r>
       <w:r>
         <w:rPr>
           <w:i/>
+          <w:color w:val="000000"/>
+          <w:sz w:val="24"/>
         </w:rPr>
         <w:t>University of Malta</w:t>
         <w:br/>
         <w:t>Faculty of ICT | B.Sc. Artificial Intelligence</w:t>
-        <w:br/>
-        <w:t>February 2026</w:t>
       </w:r>
     </w:p>
     <w:p>
@@ -96,12 +85,37 @@
         <w:pStyle w:val="Heading1"/>
       </w:pPr>
       <w:r>
-        <w:t>1. Physics and System Dynamics</w:t>
+        <w:rPr>
+          <w:color w:val="000000"/>
+        </w:rPr>
+        <w:t>1. Introduction</w:t>
       </w:r>
     </w:p>
     <w:p>
       <w:r>
-        <w:t>The "Sort-a-bot" system is modeled as a non-holonomic differential drive robot. Understanding the physical interaction between the robot and its environment is critical for high-fidelity simulation.</w:t>
+        <w:rPr>
+          <w:color w:val="000000"/>
+        </w:rPr>
+        <w:t>Sort-a-bot is an autonomous robotic system developed using ROS 2 and Gazebo Harmonic. The project integrates theoretical robotics principles with modern simulation architectures to solve the challenge of autonomous object sorting in a dynamic environment.</w:t>
+      </w:r>
+    </w:p>
+    <w:p>
+      <w:pPr>
+        <w:pStyle w:val="Heading1"/>
+      </w:pPr>
+      <w:r>
+        <w:rPr>
+          <w:color w:val="000000"/>
+        </w:rPr>
+        <w:t>2. System Kinematics and Dynamics</w:t>
+      </w:r>
+    </w:p>
+    <w:p>
+      <w:r>
+        <w:rPr>
+          <w:color w:val="000000"/>
+        </w:rPr>
+        <w:t>The robot utilizes a non-holonomic differential drive model. The motion is governed by the relationship between the wheel velocities and the resulting linear/angular velocity of the base.</w:t>
       </w:r>
     </w:p>
     <w:p>
@@ -109,17 +123,102 @@
         <w:pStyle w:val="Heading2"/>
       </w:pPr>
       <w:r>
-        <w:t>1.1 Center of Mass (CoM) and Stability</w:t>
+        <w:rPr>
+          <w:color w:val="000000"/>
+        </w:rPr>
+        <w:t>2.1 Physical Stability in Simulation</w:t>
       </w:r>
     </w:p>
     <w:p>
       <w:r>
-        <w:t>The stability of a mobile robot during acceleration and deceleration is governed by the height of its Center of Mass relative to its wheelbase. A high CoM creates a significant pitching moment (M = h * m * a), which can lead to tipping or loss of traction.</w:t>
+        <w:rPr>
+          <w:color w:val="000000"/>
+        </w:rPr>
+        <w:t>Theoretical stability is achieved by managing the pitch moment (M = h * m * a), where h is the height of the center of mass. To ensure stability in Gazebo, the system mass was increased to 5.0kg and the center of mass was lowered to 1/4 of the chassis height, reducing the lever arm responsible for tipping during acceleration.</w:t>
+      </w:r>
+    </w:p>
+    <w:p>
+      <w:pPr>
+        <w:pStyle w:val="Heading1"/>
+      </w:pPr>
+      <w:r>
+        <w:rPr>
+          <w:color w:val="000000"/>
+        </w:rPr>
+        <w:t>3. System Architecture</w:t>
       </w:r>
     </w:p>
     <w:p>
       <w:r>
-        <w:t>By lowering the CoM to 25% of the chassis height and increasing total system mass to 5.0kg, we maximize the restorative torque provided by gravity, ensuring the normal force remains distributed across both driving wheels during high-torque maneuvers.</w:t>
+        <w:rPr>
+          <w:color w:val="000000"/>
+        </w:rPr>
+        <w:t>The implementation is modularized into three core ROS 2 packages:</w:t>
+      </w:r>
+    </w:p>
+    <w:p>
+      <w:pPr>
+        <w:pStyle w:val="ListBullet"/>
+      </w:pPr>
+      <w:r>
+        <w:rPr>
+          <w:b/>
+          <w:color w:val="000000"/>
+        </w:rPr>
+        <w:t xml:space="preserve">sortabot_description: </w:t>
+      </w:r>
+      <w:r>
+        <w:rPr>
+          <w:color w:val="000000"/>
+        </w:rPr>
+        <w:t>URDF models, inertial tensors, and sensor configurations.</w:t>
+      </w:r>
+    </w:p>
+    <w:p>
+      <w:pPr>
+        <w:pStyle w:val="ListBullet"/>
+      </w:pPr>
+      <w:r>
+        <w:rPr>
+          <w:b/>
+          <w:color w:val="000000"/>
+        </w:rPr>
+        <w:t xml:space="preserve">sortabot_simulation: </w:t>
+      </w:r>
+      <w:r>
+        <w:rPr>
+          <w:color w:val="000000"/>
+        </w:rPr>
+        <w:t>Gazebo world generation, object layouts, and bridge nodes.</w:t>
+      </w:r>
+    </w:p>
+    <w:p>
+      <w:pPr>
+        <w:pStyle w:val="ListBullet"/>
+      </w:pPr>
+      <w:r>
+        <w:rPr>
+          <w:b/>
+          <w:color w:val="000000"/>
+        </w:rPr>
+        <w:t xml:space="preserve">sortabot_actions: </w:t>
+      </w:r>
+      <w:r>
+        <w:rPr>
+          <w:color w:val="000000"/>
+        </w:rPr>
+        <w:t>Autonomous logic including Action Servers and navigation scripts.</w:t>
+      </w:r>
+    </w:p>
+    <w:p>
+      <w:pPr>
+        <w:pStyle w:val="Heading1"/>
+      </w:pPr>
+      <w:r>
+        <w:rPr>
+          <w:color w:val="000000"/>
+        </w:rPr>
+        <w:t>4. Control and Navigation Theory</w:t>
       </w:r>
     </w:p>
     <w:p>
@@ -127,12 +226,56 @@
         <w:pStyle w:val="Heading2"/>
       </w:pPr>
       <w:r>
-        <w:t>1.2 Moment of Inertia</w:t>
+        <w:rPr>
+          <w:color w:val="000000"/>
+        </w:rPr>
+        <w:t>4.1 PID Control</w:t>
       </w:r>
     </w:p>
     <w:p>
       <w:r>
-        <w:t>Inertia tensors determine the robot's resistance to changes in angular velocity. We utilized standardized inertia matrices (Ixx, Iyy, Izz) to ensure Gazebo's ODE solver calculates realistic rotational dynamics, preventing the "unbounded spinning" often seen in poorly defined physical models.</w:t>
+        <w:rPr>
+          <w:color w:val="000000"/>
+        </w:rPr>
+        <w:t>A Proportional-Integral-Derivative (PID) controller manages the movement between waypoints. The Proportional gain accounts for the current error, while the Derivative gain dampens overshoot. Implementation-wise, a "Rotate-then-Drive" logic is used to minimize positional drift during navigation.</w:t>
+      </w:r>
+    </w:p>
+    <w:p>
+      <w:pPr>
+        <w:pStyle w:val="Heading2"/>
+      </w:pPr>
+      <w:r>
+        <w:rPr>
+          <w:color w:val="000000"/>
+        </w:rPr>
+        <w:t>4.2 A* Pathfinding</w:t>
+      </w:r>
+    </w:p>
+    <w:p>
+      <w:r>
+        <w:rPr>
+          <w:color w:val="000000"/>
+        </w:rPr>
+        <w:t>Deterministic navigation utilizes the A* algorithm over a discretized 200x200 occupancy grid. The cost function f(n) = g(n) + h(n) ensures the shortest path is found while avoiding obstacles detected by the robot's LIDAR sensor.</w:t>
+      </w:r>
+    </w:p>
+    <w:p>
+      <w:pPr>
+        <w:pStyle w:val="Heading2"/>
+      </w:pPr>
+      <w:r>
+        <w:rPr>
+          <w:color w:val="000000"/>
+        </w:rPr>
+        <w:t>4.3 Reinforcement Learning: PPO</w:t>
+      </w:r>
+    </w:p>
+    <w:p>
+      <w:r>
+        <w:rPr>
+          <w:color w:val="000000"/>
+        </w:rPr>
+        <w:t>For adaptive navigation, a Proximal Policy Optimization (PPO) model was trained. A lightweight inference bridge was developed using Numpy, allowing the neural network to execute on resource-limited platforms without requiring heavy machine learning libraries.</w:t>
       </w:r>
     </w:p>
     <w:p>
@@ -140,95 +283,65 @@
         <w:pStyle w:val="Heading1"/>
       </w:pPr>
       <w:r>
-        <w:t>2. Control Theory</w:t>
-      </w:r>
-    </w:p>
-    <w:p>
-      <w:r>
-        <w:t>Closed-loop control is implemented to translate coordinate goals into motor velocities.</w:t>
+        <w:rPr>
+          <w:color w:val="000000"/>
+        </w:rPr>
+        <w:t>5. Execution Guide</w:t>
       </w:r>
     </w:p>
     <w:p>
       <w:pPr>
-        <w:pStyle w:val="Heading2"/>
+        <w:pStyle w:val="ListBullet"/>
       </w:pPr>
       <w:r>
-        <w:t>2.1 PID Control Principles</w:t>
-      </w:r>
-    </w:p>
-    <w:p>
-      <w:r>
-        <w:t>The system utilizes Proportional-Integral-Derivative (PID) control for both heading (Yaw) and linear distance. The Proportional component provides immediate correction to error, while the Derivative component dampens oscillations by predicting future error based on the current rate of change.</w:t>
+        <w:rPr>
+          <w:color w:val="000000"/>
+        </w:rPr>
+        <w:t>Sync workspace: git pull origin main</w:t>
       </w:r>
     </w:p>
     <w:p>
       <w:pPr>
-        <w:pStyle w:val="Heading2"/>
+        <w:pStyle w:val="ListBullet"/>
       </w:pPr>
       <w:r>
-        <w:t>2.2 Decoupled Control Logic</w:t>
-      </w:r>
-    </w:p>
-    <w:p>
-      <w:r>
-        <w:t>To minimize positional drift caused by wheel slip, we implemented "Rotate-then-Drive" logic. By decoupling rotational and linear errors, the system ensures that linear velocity is only applied when the heading error is within a stable threshold (e.g., &lt; 0.4 rad), significantly improving path-following accuracy in dynamic environments.</w:t>
+        <w:rPr>
+          <w:color w:val="000000"/>
+        </w:rPr>
+        <w:t>Build: colcon build --symlink-install</w:t>
       </w:r>
     </w:p>
     <w:p>
       <w:pPr>
-        <w:pStyle w:val="Heading1"/>
+        <w:pStyle w:val="ListBullet"/>
       </w:pPr>
       <w:r>
-        <w:t>3. Navigation and Pathfinding Theory</w:t>
+        <w:rPr>
+          <w:color w:val="000000"/>
+        </w:rPr>
+        <w:t>Source: source install/setup.bash</w:t>
       </w:r>
     </w:p>
     <w:p>
       <w:pPr>
-        <w:pStyle w:val="Heading2"/>
+        <w:pStyle w:val="ListBullet"/>
       </w:pPr>
       <w:r>
-        <w:t>3.1 A* Search in Occupancy Grids</w:t>
-      </w:r>
-    </w:p>
-    <w:p>
-      <w:r>
-        <w:t>Deterministic navigation is achieved through A* search on a discretized occupancy grid. The algorithm minimizes the total cost function f(n) = g(n) + h(n), where g(n) is the actual cost to reach node n, and h(n) is the Euclidean heuristic estimate to the goal.</w:t>
-      </w:r>
-    </w:p>
-    <w:p>
-      <w:r>
-        <w:t>This ensures optimality while maintaining computational efficiency for real-time laser-scan processing.</w:t>
+        <w:rPr>
+          <w:color w:val="000000"/>
+        </w:rPr>
+        <w:t>Launch Simulation: ros2 launch sortabot_simulation sortabot.launch.py</w:t>
       </w:r>
     </w:p>
     <w:p>
       <w:pPr>
-        <w:pStyle w:val="Heading2"/>
+        <w:pStyle w:val="ListBullet"/>
       </w:pPr>
       <w:r>
-        <w:t>3.2 Reinforcement Learning: PPO</w:t>
-      </w:r>
-    </w:p>
-    <w:p>
-      <w:r>
-        <w:t>Proximal Policy Optimization (PPO) was chosen for our learned navigation strategy due to its stability in continuous action spaces. PPO utilizes a clipped surrogate objective function to prevent destructively large policy updates during training.</w:t>
-      </w:r>
-    </w:p>
-    <w:p>
-      <w:r>
-        <w:t>The "Numpy-only" inference bridge demonstrates the theoretical portability of neural networks; by treating the network as a sequence of matrix operations (Linear layers and ReLU/Tanh activations), inference can be performed on hardware without specialized ML runtimes.</w:t>
-      </w:r>
-    </w:p>
-    <w:p>
-      <w:pPr>
-        <w:pStyle w:val="Heading1"/>
-      </w:pPr>
-      <w:r>
-        <w:t>4. Conclusion</w:t>
-      </w:r>
-    </w:p>
-    <w:p>
-      <w:r>
-        <w:t>The successful implementation of Sort-a-bot hinges on the synergy between physical modeling, control theory, and pathfinding algorithms. By prioritizing theoretical stability, we ensured that the robotic system behaves predictably and efficiently in the Gazebo simulation.</w:t>
+        <w:rPr>
+          <w:color w:val="000000"/>
+        </w:rPr>
+        <w:t>Run Navigator: python3 lidar_navigator.py</w:t>
       </w:r>
     </w:p>
     <w:sectPr>

</xml_diff>

<commit_message>
FINAL DOCS: Expanded comprehensive documentation with theory/implementation mix and black font
</commit_message>
<xml_diff>
--- a/Sort-a-bot_Documentation.docx
+++ b/Sort-a-bot_Documentation.docx
@@ -29,7 +29,7 @@
         <w:rPr>
           <w:b/>
           <w:color w:val="000000"/>
-          <w:sz w:val="32"/>
+          <w:sz w:val="36"/>
         </w:rPr>
         <w:t>Team Members:</w:t>
         <w:br/>
@@ -96,7 +96,7 @@
         <w:rPr>
           <w:color w:val="000000"/>
         </w:rPr>
-        <w:t>Sort-a-bot is an autonomous robotic system developed using ROS 2 and Gazebo Harmonic. The project integrates theoretical robotics principles with modern simulation architectures to solve the challenge of autonomous object sorting in a dynamic environment.</w:t>
+        <w:t>The "Sort-a-bot" project is an autonomous robotic system developed within the ROS 2 and Gazebo Harmonic ecosystems. The system is designed to navigate a complex, dynamic arena to identify, collect, and transport objects (dumbbells) to specific sorting areas. This technical report explores the synergy between physical system dynamics, modern control theory, and advanced pathfinding algorithms used to achieve robust autonomous operation.</w:t>
       </w:r>
     </w:p>
     <w:p>
@@ -107,7 +107,7 @@
         <w:rPr>
           <w:color w:val="000000"/>
         </w:rPr>
-        <w:t>2. System Kinematics and Dynamics</w:t>
+        <w:t>2. Physical System Design and Kinematics</w:t>
       </w:r>
     </w:p>
     <w:p>
@@ -115,7 +115,7 @@
         <w:rPr>
           <w:color w:val="000000"/>
         </w:rPr>
-        <w:t>The robot utilizes a non-holonomic differential drive model. The motion is governed by the relationship between the wheel velocities and the resulting linear/angular velocity of the base.</w:t>
+        <w:t>The robot is modeled as a non-holonomic differential drive system. The design process utilized Xacro to define a modular architecture comprising a weighted chassis, LIDAR sensor array, and high-torque actuators.</w:t>
       </w:r>
     </w:p>
     <w:p>
@@ -126,7 +126,7 @@
         <w:rPr>
           <w:color w:val="000000"/>
         </w:rPr>
-        <w:t>2.1 Physical Stability in Simulation</w:t>
+        <w:t>2.1 Theoretical Stability Analysis</w:t>
       </w:r>
     </w:p>
     <w:p>
@@ -134,7 +134,26 @@
         <w:rPr>
           <w:color w:val="000000"/>
         </w:rPr>
-        <w:t>Theoretical stability is achieved by managing the pitch moment (M = h * m * a), where h is the height of the center of mass. To ensure stability in Gazebo, the system mass was increased to 5.0kg and the center of mass was lowered to 1/4 of the chassis height, reducing the lever arm responsible for tipping during acceleration.</w:t>
+        <w:t>A critical challenge in mobile robotics simulation is maintaining physical stability during rapid maneuvers. In earlier iterations, the system exhibited significant "pitching" (rotation around the Y-axis) due to the vertical distance between the Center of Mass (CoM) and the wheel axis. By increasing the base mass to 5kg and lowering the CoM to 25% of the chassis height, we minimized the pitching moment (M = h * m * a), ensuring constant traction and preventing flipping during high-acceleration phases.</w:t>
+      </w:r>
+    </w:p>
+    <w:p>
+      <w:pPr>
+        <w:pStyle w:val="Heading2"/>
+      </w:pPr>
+      <w:r>
+        <w:rPr>
+          <w:color w:val="000000"/>
+        </w:rPr>
+        <w:t>2.2 Inertia and Dynamics</w:t>
+      </w:r>
+    </w:p>
+    <w:p>
+      <w:r>
+        <w:rPr>
+          <w:color w:val="000000"/>
+        </w:rPr>
+        <w:t>The inertial properties of the robot were meticulously defined using standard moment of inertia tensors for box and cylinder primitives. This standardization allows the Gazebo ODE solver to compute realistic angular damping, ensuring that the robot does not experience unbounded rotational velocity upon impact or sudden turns.</w:t>
       </w:r>
     </w:p>
     <w:p>
@@ -153,7 +172,7 @@
         <w:rPr>
           <w:color w:val="000000"/>
         </w:rPr>
-        <w:t>The implementation is modularized into three core ROS 2 packages:</w:t>
+        <w:t>The software stack is organized into three specialized ROS 2 packages, ensuring a separation of concerns between modeling, staging, and intelligence.</w:t>
       </w:r>
     </w:p>
     <w:p>
@@ -171,7 +190,7 @@
         <w:rPr>
           <w:color w:val="000000"/>
         </w:rPr>
-        <w:t>URDF models, inertial tensors, and sensor configurations.</w:t>
+        <w:t>Houses the URDF/Xacro models, mesh definitions, and physics plugins (Diff Drive, LIDAR, IMU).</w:t>
       </w:r>
     </w:p>
     <w:p>
@@ -189,7 +208,7 @@
         <w:rPr>
           <w:color w:val="000000"/>
         </w:rPr>
-        <w:t>Gazebo world generation, object layouts, and bridge nodes.</w:t>
+        <w:t>Manages the Gazebo world files, object spawning scripts, and the ROS-Gz bridge parameters.</w:t>
       </w:r>
     </w:p>
     <w:p>
@@ -207,7 +226,7 @@
         <w:rPr>
           <w:color w:val="000000"/>
         </w:rPr>
-        <w:t>Autonomous logic including Action Servers and navigation scripts.</w:t>
+        <w:t>Contains the core logic nodes, including the PID Action Server and dual-mode navigation scripts.</w:t>
       </w:r>
     </w:p>
     <w:p>
@@ -218,7 +237,7 @@
         <w:rPr>
           <w:color w:val="000000"/>
         </w:rPr>
-        <w:t>4. Control and Navigation Theory</w:t>
+        <w:t>4. Control and Navigation Strategy</w:t>
       </w:r>
     </w:p>
     <w:p>
@@ -229,7 +248,7 @@
         <w:rPr>
           <w:color w:val="000000"/>
         </w:rPr>
-        <w:t>4.1 PID Control</w:t>
+        <w:t>4.1 PID Feedback Control</w:t>
       </w:r>
     </w:p>
     <w:p>
@@ -237,7 +256,7 @@
         <w:rPr>
           <w:color w:val="000000"/>
         </w:rPr>
-        <w:t>A Proportional-Integral-Derivative (PID) controller manages the movement between waypoints. The Proportional gain accounts for the current error, while the Derivative gain dampens overshoot. Implementation-wise, a "Rotate-then-Drive" logic is used to minimize positional drift during navigation.</w:t>
+        <w:t>To translate target coordinates into motor velocities, the system utilizes a PID controller. The Proportional term corrects for the current heading/distance error, while the Derivative term provides damping to prevent overshoot. To ensure maximum precision, we implemented a "Rotate-then-Drive" logic: the robot aligns its yaw with the target vector before applying linear thrust, significantly reducing lateral drift errors.</w:t>
       </w:r>
     </w:p>
     <w:p>
@@ -248,7 +267,7 @@
         <w:rPr>
           <w:color w:val="000000"/>
         </w:rPr>
-        <w:t>4.2 A* Pathfinding</w:t>
+        <w:t>4.2 Deterministic Pathfinding (A*)</w:t>
       </w:r>
     </w:p>
     <w:p>
@@ -256,7 +275,7 @@
         <w:rPr>
           <w:color w:val="000000"/>
         </w:rPr>
-        <w:t>Deterministic navigation utilizes the A* algorithm over a discretized 200x200 occupancy grid. The cost function f(n) = g(n) + h(n) ensures the shortest path is found while avoiding obstacles detected by the robot's LIDAR sensor.</w:t>
+        <w:t>Deterministic navigation is achieved through the A* search algorithm. By processing LIDAR LaserScan information into a 200x200 discretized occupancy grid (0.05m resolution), the system identifies the optimal path by minimizing f(n) = g(n) + h(n). This combination of actual path cost and Euclidean heuristics allows for real-time obstacle avoidance in the dynamic arena.</w:t>
       </w:r>
     </w:p>
     <w:p>
@@ -275,7 +294,7 @@
         <w:rPr>
           <w:color w:val="000000"/>
         </w:rPr>
-        <w:t>For adaptive navigation, a Proximal Policy Optimization (PPO) model was trained. A lightweight inference bridge was developed using Numpy, allowing the neural network to execute on resource-limited platforms without requiring heavy machine learning libraries.</w:t>
+        <w:t>As an alternative to traditional pathfinding, a Reinforcement Learning model using Proximal Policy Optimization (PPO) was implemented. PPO was selected for its clipping mechanism, which ensures stable policy updates in continuous action spaces. A custom Numpy-based inference bridge allows these models to run on resource-constrained platforms without requiring heavy machine learning libraries.</w:t>
       </w:r>
     </w:p>
     <w:p>
@@ -286,7 +305,15 @@
         <w:rPr>
           <w:color w:val="000000"/>
         </w:rPr>
-        <w:t>5. Execution Guide</w:t>
+        <w:t>5. Execution and Deployment</w:t>
+      </w:r>
+    </w:p>
+    <w:p>
+      <w:r>
+        <w:rPr>
+          <w:color w:val="000000"/>
+        </w:rPr>
+        <w:t>To deploy the system in a ROS 2 Jazzy or Harmonic environment, follow these steps:</w:t>
       </w:r>
     </w:p>
     <w:p>
@@ -297,7 +324,12 @@
         <w:rPr>
           <w:color w:val="000000"/>
         </w:rPr>
-        <w:t>Sync workspace: git pull origin main</w:t>
+        <w:t>Initialize Workspace: git pull origin main</w:t>
+      </w:r>
+      <w:r>
+        <w:rPr>
+          <w:color w:val="000000"/>
+        </w:rPr>
       </w:r>
     </w:p>
     <w:p>
@@ -308,7 +340,12 @@
         <w:rPr>
           <w:color w:val="000000"/>
         </w:rPr>
-        <w:t>Build: colcon build --symlink-install</w:t>
+        <w:t>Build Packages: colcon build --symlink-install</w:t>
+      </w:r>
+      <w:r>
+        <w:rPr>
+          <w:color w:val="000000"/>
+        </w:rPr>
       </w:r>
     </w:p>
     <w:p>
@@ -319,7 +356,12 @@
         <w:rPr>
           <w:color w:val="000000"/>
         </w:rPr>
-        <w:t>Source: source install/setup.bash</w:t>
+        <w:t>Source Environment: source install/setup.bash</w:t>
+      </w:r>
+      <w:r>
+        <w:rPr>
+          <w:color w:val="000000"/>
+        </w:rPr>
       </w:r>
     </w:p>
     <w:p>
@@ -332,6 +374,11 @@
         </w:rPr>
         <w:t>Launch Simulation: ros2 launch sortabot_simulation sortabot.launch.py</w:t>
       </w:r>
+      <w:r>
+        <w:rPr>
+          <w:color w:val="000000"/>
+        </w:rPr>
+      </w:r>
     </w:p>
     <w:p>
       <w:pPr>
@@ -341,7 +388,31 @@
         <w:rPr>
           <w:color w:val="000000"/>
         </w:rPr>
-        <w:t>Run Navigator: python3 lidar_navigator.py</w:t>
+        <w:t>Execute Navigation: python3 lidar_navigator.py</w:t>
+      </w:r>
+      <w:r>
+        <w:rPr>
+          <w:color w:val="000000"/>
+        </w:rPr>
+      </w:r>
+    </w:p>
+    <w:p>
+      <w:pPr>
+        <w:pStyle w:val="Heading1"/>
+      </w:pPr>
+      <w:r>
+        <w:rPr>
+          <w:color w:val="000000"/>
+        </w:rPr>
+        <w:t>6. Conclusion</w:t>
+      </w:r>
+    </w:p>
+    <w:p>
+      <w:r>
+        <w:rPr>
+          <w:color w:val="000000"/>
+        </w:rPr>
+        <w:t>The Sort-a-bot system successfully demonstrates the integration of advanced robotics theory with scalable software implementation. By addressing the fundamental physical constraints of the robot through URDF optimization and implementing robust control strategies like Decoupled PID and A* pathfinding, we have created a reliable autonomous agent capable of high-performance task execution in dynamic environments. The dual-mode navigation architecture provides a robust framework for evaluating deterministic versus learned behavioral models in mobile robotics.</w:t>
       </w:r>
     </w:p>
     <w:sectPr>

</xml_diff>